<commit_message>
Complete Resume - Phase 1
</commit_message>
<xml_diff>
--- a/Gopi_Resume.docx
+++ b/Gopi_Resume.docx
@@ -972,7 +972,6 @@
               <w:pStyle w:val="Heading1"/>
             </w:pPr>
             <w:r>
-              <w:lastRenderedPageBreak/>
               <w:t>Education</w:t>
             </w:r>
           </w:p>
@@ -982,6 +981,12 @@
             <w:tcW w:w="7394" w:type="dxa"/>
           </w:tcPr>
           <w:p>
+            <w:pPr>
+              <w:rPr>
+                <w:sz w:val="22"/>
+                <w:szCs w:val="22"/>
+              </w:rPr>
+            </w:pPr>
             <w:r>
               <w:rPr>
                 <w:sz w:val="22"/>
@@ -1015,141 +1020,6 @@
             </w:r>
             <w:r>
               <w:br/>
-            </w:r>
-            <w:r>
-              <w:rPr>
-                <w:sz w:val="22"/>
-                <w:szCs w:val="22"/>
-              </w:rPr>
-              <w:t>Nandyal, Kurnool</w:t>
-            </w:r>
-            <w:r>
-              <w:br/>
-            </w:r>
-            <w:r>
-              <w:rPr>
-                <w:sz w:val="22"/>
-                <w:szCs w:val="22"/>
-              </w:rPr>
-              <w:t>June 2012</w:t>
-            </w:r>
-            <w:r>
-              <w:br/>
-            </w:r>
-          </w:p>
-          <w:p>
-            <w:pPr>
-              <w:rPr>
-                <w:sz w:val="22"/>
-                <w:szCs w:val="22"/>
-              </w:rPr>
-            </w:pPr>
-            <w:r>
-              <w:rPr>
-                <w:sz w:val="22"/>
-                <w:szCs w:val="22"/>
-              </w:rPr>
-              <w:t xml:space="preserve">Intermediate </w:t>
-            </w:r>
-            <w:r>
-              <w:rPr>
-                <w:sz w:val="22"/>
-                <w:szCs w:val="22"/>
-              </w:rPr>
-              <w:t xml:space="preserve">– </w:t>
-            </w:r>
-            <w:r>
-              <w:rPr>
-                <w:sz w:val="22"/>
-                <w:szCs w:val="22"/>
-              </w:rPr>
-              <w:t>9</w:t>
-            </w:r>
-            <w:r>
-              <w:rPr>
-                <w:sz w:val="22"/>
-                <w:szCs w:val="22"/>
-              </w:rPr>
-              <w:t>3.2</w:t>
-            </w:r>
-            <w:r>
-              <w:rPr>
-                <w:sz w:val="22"/>
-                <w:szCs w:val="22"/>
-              </w:rPr>
-              <w:t>%</w:t>
-            </w:r>
-            <w:r>
-              <w:br/>
-            </w:r>
-            <w:r>
-              <w:rPr>
-                <w:sz w:val="22"/>
-                <w:szCs w:val="22"/>
-              </w:rPr>
-              <w:t xml:space="preserve">Narayana Junior College, </w:t>
-            </w:r>
-            <w:r>
-              <w:rPr>
-                <w:sz w:val="22"/>
-                <w:szCs w:val="22"/>
-              </w:rPr>
-              <w:t>Kurnool</w:t>
-            </w:r>
-            <w:r>
-              <w:rPr>
-                <w:sz w:val="22"/>
-                <w:szCs w:val="22"/>
-              </w:rPr>
-              <w:t xml:space="preserve">, </w:t>
-            </w:r>
-            <w:r>
-              <w:rPr>
-                <w:sz w:val="22"/>
-                <w:szCs w:val="22"/>
-              </w:rPr>
-              <w:t>Andhra Pradesh</w:t>
-            </w:r>
-            <w:r>
-              <w:br/>
-            </w:r>
-            <w:r>
-              <w:br/>
-            </w:r>
-            <w:r>
-              <w:rPr>
-                <w:sz w:val="22"/>
-                <w:szCs w:val="22"/>
-              </w:rPr>
-              <w:t>Matriculation - 83.16</w:t>
-            </w:r>
-            <w:r>
-              <w:rPr>
-                <w:sz w:val="22"/>
-                <w:szCs w:val="22"/>
-              </w:rPr>
-              <w:t>%</w:t>
-            </w:r>
-            <w:r>
-              <w:rPr>
-                <w:sz w:val="22"/>
-                <w:szCs w:val="22"/>
-              </w:rPr>
-              <w:br/>
-            </w:r>
-            <w:r>
-              <w:rPr>
-                <w:sz w:val="22"/>
-                <w:szCs w:val="22"/>
-              </w:rPr>
-              <w:t>Sri Manik High School</w:t>
-            </w:r>
-            <w:r>
-              <w:rPr>
-                <w:sz w:val="22"/>
-                <w:szCs w:val="22"/>
-              </w:rPr>
-              <w:t xml:space="preserve">, </w:t>
             </w:r>
             <w:r>
               <w:rPr>
@@ -3312,217 +3182,35 @@
                 <w:sz w:val="22"/>
                 <w:szCs w:val="22"/>
               </w:rPr>
-              <w:t>Tested the web services through Mobile application</w:t>
-            </w:r>
-          </w:p>
-          <w:p>
-            <w:pPr>
-              <w:spacing w:line="276" w:lineRule="auto"/>
-              <w:rPr>
-                <w:rFonts w:ascii="Calibri" w:eastAsia="Calibri" w:hAnsi="Calibri" w:cs="Times New Roman"/>
-                <w:color w:val="auto"/>
-                <w:sz w:val="22"/>
-                <w:szCs w:val="22"/>
-                <w:lang w:eastAsia="en-US"/>
-              </w:rPr>
-            </w:pPr>
-            <w:r>
-              <w:rPr>
-                <w:rFonts w:ascii="Calibri" w:eastAsia="Calibri" w:hAnsi="Calibri" w:cs="Times New Roman"/>
-                <w:b/>
-                <w:color w:val="auto"/>
-                <w:sz w:val="22"/>
-                <w:szCs w:val="22"/>
-                <w:lang w:eastAsia="en-US"/>
-              </w:rPr>
-              <w:t>Project 5</w:t>
-            </w:r>
-            <w:r>
-              <w:rPr>
-                <w:rFonts w:ascii="Calibri" w:eastAsia="Calibri" w:hAnsi="Calibri" w:cs="Times New Roman"/>
-                <w:b/>
-                <w:color w:val="auto"/>
-                <w:sz w:val="22"/>
-                <w:szCs w:val="22"/>
-                <w:lang w:eastAsia="en-US"/>
-              </w:rPr>
-              <w:t>:</w:t>
-            </w:r>
-            <w:r>
-              <w:rPr>
-                <w:rFonts w:ascii="Calibri" w:eastAsia="Calibri" w:hAnsi="Calibri" w:cs="Times New Roman"/>
-                <w:b/>
-                <w:color w:val="auto"/>
-                <w:sz w:val="22"/>
-                <w:szCs w:val="22"/>
-                <w:u w:val="single"/>
-                <w:lang w:eastAsia="en-US"/>
-              </w:rPr>
-              <w:t xml:space="preserve"> </w:t>
-            </w:r>
-            <w:r>
-              <w:rPr>
-                <w:rFonts w:ascii="Calibri" w:eastAsia="Calibri" w:hAnsi="Calibri" w:cs="Times New Roman"/>
-                <w:b/>
-                <w:color w:val="auto"/>
-                <w:sz w:val="22"/>
-                <w:szCs w:val="22"/>
-                <w:u w:val="single"/>
-                <w:lang w:eastAsia="en-US"/>
-              </w:rPr>
-              <w:br/>
-            </w:r>
-            <w:r>
-              <w:rPr>
-                <w:rFonts w:ascii="Calibri" w:eastAsia="Calibri" w:hAnsi="Calibri" w:cs="Times New Roman"/>
-                <w:color w:val="auto"/>
-                <w:sz w:val="22"/>
-                <w:szCs w:val="22"/>
-                <w:lang w:eastAsia="en-US"/>
-              </w:rPr>
-              <w:lastRenderedPageBreak/>
-              <w:t xml:space="preserve">Product Name   : </w:t>
-            </w:r>
-            <w:r>
-              <w:rPr>
-                <w:rFonts w:ascii="Calibri" w:eastAsia="Calibri" w:hAnsi="Calibri" w:cs="Times New Roman"/>
-                <w:color w:val="auto"/>
-                <w:sz w:val="22"/>
-                <w:szCs w:val="22"/>
-                <w:lang w:eastAsia="en-US"/>
-              </w:rPr>
-              <w:t>Leave tracker</w:t>
-            </w:r>
-            <w:r>
-              <w:rPr>
-                <w:rFonts w:ascii="Calibri" w:eastAsia="Calibri" w:hAnsi="Calibri" w:cs="Times New Roman"/>
-                <w:color w:val="auto"/>
-                <w:sz w:val="22"/>
-                <w:szCs w:val="22"/>
-                <w:lang w:eastAsia="en-US"/>
-              </w:rPr>
-              <w:br/>
-            </w:r>
-            <w:r>
-              <w:rPr>
-                <w:rFonts w:ascii="Calibri" w:eastAsia="Calibri" w:hAnsi="Calibri" w:cs="Times New Roman"/>
-                <w:color w:val="auto"/>
-                <w:sz w:val="22"/>
-                <w:szCs w:val="22"/>
-                <w:lang w:eastAsia="en-US"/>
-              </w:rPr>
-              <w:t>Client                  : MCS</w:t>
-            </w:r>
-            <w:r>
-              <w:rPr>
-                <w:rFonts w:ascii="Calibri" w:eastAsia="Calibri" w:hAnsi="Calibri" w:cs="Times New Roman"/>
-                <w:color w:val="auto"/>
-                <w:sz w:val="22"/>
-                <w:szCs w:val="22"/>
-                <w:lang w:eastAsia="en-US"/>
-              </w:rPr>
-              <w:t xml:space="preserve"> </w:t>
-            </w:r>
-            <w:r>
-              <w:rPr>
-                <w:rFonts w:ascii="Calibri" w:eastAsia="Calibri" w:hAnsi="Calibri" w:cs="Times New Roman"/>
-                <w:color w:val="auto"/>
-                <w:sz w:val="22"/>
-                <w:szCs w:val="22"/>
-                <w:lang w:eastAsia="en-US"/>
-              </w:rPr>
-              <w:br/>
-              <w:t xml:space="preserve">Role                 </w:t>
-            </w:r>
-            <w:r>
-              <w:rPr>
-                <w:rFonts w:ascii="Calibri" w:eastAsia="Calibri" w:hAnsi="Calibri" w:cs="Times New Roman"/>
-                <w:color w:val="auto"/>
-                <w:sz w:val="22"/>
-                <w:szCs w:val="22"/>
-                <w:lang w:eastAsia="en-US"/>
-              </w:rPr>
-              <w:tab/>
-              <w:t xml:space="preserve">: </w:t>
-            </w:r>
-            <w:r>
-              <w:rPr>
-                <w:rFonts w:ascii="Calibri" w:eastAsia="Calibri" w:hAnsi="Calibri" w:cs="Times New Roman"/>
-                <w:color w:val="auto"/>
-                <w:sz w:val="22"/>
-                <w:szCs w:val="22"/>
-                <w:lang w:eastAsia="en-US"/>
-              </w:rPr>
-              <w:t>Web Developer</w:t>
-            </w:r>
-          </w:p>
-          <w:p>
-            <w:pPr>
-              <w:spacing w:after="0" w:line="240" w:lineRule="auto"/>
-              <w:rPr>
-                <w:rFonts w:ascii="Calibri" w:eastAsia="Calibri" w:hAnsi="Calibri" w:cs="Times New Roman"/>
-                <w:b/>
-                <w:color w:val="auto"/>
-                <w:sz w:val="22"/>
-                <w:szCs w:val="22"/>
-                <w:lang w:eastAsia="en-US"/>
-              </w:rPr>
-            </w:pPr>
-            <w:r>
-              <w:rPr>
-                <w:rFonts w:ascii="Calibri" w:eastAsia="Calibri" w:hAnsi="Calibri" w:cs="Times New Roman"/>
-                <w:b/>
-                <w:color w:val="auto"/>
-                <w:sz w:val="22"/>
-                <w:szCs w:val="22"/>
-                <w:lang w:eastAsia="en-US"/>
-              </w:rPr>
-              <w:t>Over view:</w:t>
-            </w:r>
-          </w:p>
-          <w:p>
-            <w:pPr>
-              <w:spacing w:line="276" w:lineRule="auto"/>
-              <w:rPr>
-                <w:rFonts w:ascii="Calibri" w:eastAsia="Calibri" w:hAnsi="Calibri" w:cs="Times New Roman"/>
-                <w:color w:val="auto"/>
-                <w:sz w:val="22"/>
-                <w:szCs w:val="22"/>
-                <w:lang w:eastAsia="en-US"/>
-              </w:rPr>
-            </w:pPr>
-            <w:r>
-              <w:rPr>
-                <w:rFonts w:ascii="Calibri" w:eastAsia="Calibri" w:hAnsi="Calibri" w:cs="Times New Roman"/>
-                <w:color w:val="auto"/>
-                <w:sz w:val="22"/>
-                <w:szCs w:val="22"/>
-                <w:lang w:eastAsia="en-US"/>
-              </w:rPr>
-              <w:t>Users can apply their leaves which will intimate the superiors via an email. Admin can manage the leaves of each user.</w:t>
-            </w:r>
-          </w:p>
-          <w:p>
-            <w:pPr>
-              <w:spacing w:after="0" w:line="240" w:lineRule="auto"/>
-              <w:rPr>
-                <w:rFonts w:ascii="Calibri" w:eastAsia="Calibri" w:hAnsi="Calibri" w:cs="Times New Roman"/>
-                <w:color w:val="auto"/>
-                <w:sz w:val="22"/>
-                <w:szCs w:val="22"/>
-                <w:lang w:eastAsia="en-US"/>
-              </w:rPr>
-            </w:pPr>
-            <w:r>
-              <w:rPr>
-                <w:rFonts w:ascii="Calibri" w:eastAsia="Times New Roman" w:hAnsi="Calibri" w:cs="Times New Roman"/>
-                <w:b/>
-                <w:color w:val="000000"/>
-                <w:sz w:val="22"/>
-                <w:szCs w:val="22"/>
-                <w:lang w:eastAsia="en-US"/>
-              </w:rPr>
-              <w:t>Roles and Responsibilities:</w:t>
+              <w:t xml:space="preserve">Support provided to integrate </w:t>
+            </w:r>
+            <w:r>
+              <w:rPr>
+                <w:sz w:val="22"/>
+                <w:szCs w:val="22"/>
+              </w:rPr>
+              <w:t xml:space="preserve">the </w:t>
+            </w:r>
+            <w:r>
+              <w:rPr>
+                <w:sz w:val="22"/>
+                <w:szCs w:val="22"/>
+              </w:rPr>
+              <w:t xml:space="preserve">web services </w:t>
+            </w:r>
+            <w:r>
+              <w:rPr>
+                <w:sz w:val="22"/>
+                <w:szCs w:val="22"/>
+              </w:rPr>
+              <w:t xml:space="preserve">with </w:t>
+            </w:r>
+            <w:r>
+              <w:rPr>
+                <w:sz w:val="22"/>
+                <w:szCs w:val="22"/>
+              </w:rPr>
+              <w:t>Mobile application</w:t>
             </w:r>
           </w:p>
           <w:p>
@@ -3538,6 +3226,324 @@
                 <w:szCs w:val="22"/>
               </w:rPr>
             </w:pPr>
+            <w:r>
+              <w:rPr>
+                <w:sz w:val="22"/>
+                <w:szCs w:val="22"/>
+              </w:rPr>
+              <w:t>Debugging and resolving the issues</w:t>
+            </w:r>
+          </w:p>
+          <w:p>
+            <w:pPr>
+              <w:spacing w:line="276" w:lineRule="auto"/>
+              <w:rPr>
+                <w:rFonts w:ascii="Calibri" w:eastAsia="Calibri" w:hAnsi="Calibri" w:cs="Times New Roman"/>
+                <w:color w:val="auto"/>
+                <w:sz w:val="22"/>
+                <w:szCs w:val="22"/>
+                <w:lang w:eastAsia="en-US"/>
+              </w:rPr>
+            </w:pPr>
+            <w:r>
+              <w:rPr>
+                <w:rFonts w:ascii="Calibri" w:eastAsia="Calibri" w:hAnsi="Calibri" w:cs="Times New Roman"/>
+                <w:b/>
+                <w:color w:val="auto"/>
+                <w:sz w:val="22"/>
+                <w:szCs w:val="22"/>
+                <w:lang w:eastAsia="en-US"/>
+              </w:rPr>
+              <w:lastRenderedPageBreak/>
+              <w:t>Project 5</w:t>
+            </w:r>
+            <w:r>
+              <w:rPr>
+                <w:rFonts w:ascii="Calibri" w:eastAsia="Calibri" w:hAnsi="Calibri" w:cs="Times New Roman"/>
+                <w:b/>
+                <w:color w:val="auto"/>
+                <w:sz w:val="22"/>
+                <w:szCs w:val="22"/>
+                <w:lang w:eastAsia="en-US"/>
+              </w:rPr>
+              <w:t>:</w:t>
+            </w:r>
+            <w:r>
+              <w:rPr>
+                <w:rFonts w:ascii="Calibri" w:eastAsia="Calibri" w:hAnsi="Calibri" w:cs="Times New Roman"/>
+                <w:b/>
+                <w:color w:val="auto"/>
+                <w:sz w:val="22"/>
+                <w:szCs w:val="22"/>
+                <w:u w:val="single"/>
+                <w:lang w:eastAsia="en-US"/>
+              </w:rPr>
+              <w:t xml:space="preserve"> </w:t>
+            </w:r>
+            <w:r>
+              <w:rPr>
+                <w:rFonts w:ascii="Calibri" w:eastAsia="Calibri" w:hAnsi="Calibri" w:cs="Times New Roman"/>
+                <w:b/>
+                <w:color w:val="auto"/>
+                <w:sz w:val="22"/>
+                <w:szCs w:val="22"/>
+                <w:u w:val="single"/>
+                <w:lang w:eastAsia="en-US"/>
+              </w:rPr>
+              <w:br/>
+            </w:r>
+            <w:r>
+              <w:rPr>
+                <w:rFonts w:ascii="Calibri" w:eastAsia="Calibri" w:hAnsi="Calibri" w:cs="Times New Roman"/>
+                <w:color w:val="auto"/>
+                <w:sz w:val="22"/>
+                <w:szCs w:val="22"/>
+                <w:lang w:eastAsia="en-US"/>
+              </w:rPr>
+              <w:t xml:space="preserve">Product Name   : </w:t>
+            </w:r>
+            <w:r>
+              <w:rPr>
+                <w:rFonts w:ascii="Calibri" w:eastAsia="Calibri" w:hAnsi="Calibri" w:cs="Times New Roman"/>
+                <w:color w:val="auto"/>
+                <w:sz w:val="22"/>
+                <w:szCs w:val="22"/>
+                <w:lang w:eastAsia="en-US"/>
+              </w:rPr>
+              <w:t>Leave tracker</w:t>
+            </w:r>
+            <w:r>
+              <w:rPr>
+                <w:rFonts w:ascii="Calibri" w:eastAsia="Calibri" w:hAnsi="Calibri" w:cs="Times New Roman"/>
+                <w:color w:val="auto"/>
+                <w:sz w:val="22"/>
+                <w:szCs w:val="22"/>
+                <w:lang w:eastAsia="en-US"/>
+              </w:rPr>
+              <w:br/>
+            </w:r>
+            <w:r>
+              <w:rPr>
+                <w:rFonts w:ascii="Calibri" w:eastAsia="Calibri" w:hAnsi="Calibri" w:cs="Times New Roman"/>
+                <w:color w:val="auto"/>
+                <w:sz w:val="22"/>
+                <w:szCs w:val="22"/>
+                <w:lang w:eastAsia="en-US"/>
+              </w:rPr>
+              <w:t>Client                  : MCS</w:t>
+            </w:r>
+            <w:r>
+              <w:rPr>
+                <w:rFonts w:ascii="Calibri" w:eastAsia="Calibri" w:hAnsi="Calibri" w:cs="Times New Roman"/>
+                <w:color w:val="auto"/>
+                <w:sz w:val="22"/>
+                <w:szCs w:val="22"/>
+                <w:lang w:eastAsia="en-US"/>
+              </w:rPr>
+              <w:t xml:space="preserve"> </w:t>
+            </w:r>
+            <w:r>
+              <w:rPr>
+                <w:rFonts w:ascii="Calibri" w:eastAsia="Calibri" w:hAnsi="Calibri" w:cs="Times New Roman"/>
+                <w:color w:val="auto"/>
+                <w:sz w:val="22"/>
+                <w:szCs w:val="22"/>
+                <w:lang w:eastAsia="en-US"/>
+              </w:rPr>
+              <w:br/>
+              <w:t xml:space="preserve">Role                 </w:t>
+            </w:r>
+            <w:r>
+              <w:rPr>
+                <w:rFonts w:ascii="Calibri" w:eastAsia="Calibri" w:hAnsi="Calibri" w:cs="Times New Roman"/>
+                <w:color w:val="auto"/>
+                <w:sz w:val="22"/>
+                <w:szCs w:val="22"/>
+                <w:lang w:eastAsia="en-US"/>
+              </w:rPr>
+              <w:tab/>
+              <w:t xml:space="preserve">: </w:t>
+            </w:r>
+            <w:r>
+              <w:rPr>
+                <w:rFonts w:ascii="Calibri" w:eastAsia="Calibri" w:hAnsi="Calibri" w:cs="Times New Roman"/>
+                <w:color w:val="auto"/>
+                <w:sz w:val="22"/>
+                <w:szCs w:val="22"/>
+                <w:lang w:eastAsia="en-US"/>
+              </w:rPr>
+              <w:t>Web Developer</w:t>
+            </w:r>
+          </w:p>
+          <w:p>
+            <w:pPr>
+              <w:spacing w:after="0" w:line="240" w:lineRule="auto"/>
+              <w:rPr>
+                <w:rFonts w:ascii="Calibri" w:eastAsia="Calibri" w:hAnsi="Calibri" w:cs="Times New Roman"/>
+                <w:b/>
+                <w:color w:val="auto"/>
+                <w:sz w:val="22"/>
+                <w:szCs w:val="22"/>
+                <w:lang w:eastAsia="en-US"/>
+              </w:rPr>
+            </w:pPr>
+            <w:r>
+              <w:rPr>
+                <w:rFonts w:ascii="Calibri" w:eastAsia="Calibri" w:hAnsi="Calibri" w:cs="Times New Roman"/>
+                <w:b/>
+                <w:color w:val="auto"/>
+                <w:sz w:val="22"/>
+                <w:szCs w:val="22"/>
+                <w:lang w:eastAsia="en-US"/>
+              </w:rPr>
+              <w:t>Over view:</w:t>
+            </w:r>
+          </w:p>
+          <w:p>
+            <w:pPr>
+              <w:spacing w:line="276" w:lineRule="auto"/>
+              <w:rPr>
+                <w:rFonts w:ascii="Calibri" w:eastAsia="Calibri" w:hAnsi="Calibri" w:cs="Times New Roman"/>
+                <w:color w:val="auto"/>
+                <w:sz w:val="22"/>
+                <w:szCs w:val="22"/>
+                <w:lang w:eastAsia="en-US"/>
+              </w:rPr>
+            </w:pPr>
+            <w:r>
+              <w:rPr>
+                <w:rFonts w:ascii="Calibri" w:eastAsia="Calibri" w:hAnsi="Calibri" w:cs="Times New Roman"/>
+                <w:color w:val="auto"/>
+                <w:sz w:val="22"/>
+                <w:szCs w:val="22"/>
+                <w:lang w:eastAsia="en-US"/>
+              </w:rPr>
+              <w:t>Employees</w:t>
+            </w:r>
+            <w:r>
+              <w:rPr>
+                <w:rFonts w:ascii="Calibri" w:eastAsia="Calibri" w:hAnsi="Calibri" w:cs="Times New Roman"/>
+                <w:color w:val="auto"/>
+                <w:sz w:val="22"/>
+                <w:szCs w:val="22"/>
+                <w:lang w:eastAsia="en-US"/>
+              </w:rPr>
+              <w:t xml:space="preserve"> can apply their leaves which will intimate the superiors via an email. Admin can manage the leaves of each user.</w:t>
+            </w:r>
+          </w:p>
+          <w:p>
+            <w:pPr>
+              <w:spacing w:after="0" w:line="240" w:lineRule="auto"/>
+              <w:rPr>
+                <w:rFonts w:ascii="Calibri" w:eastAsia="Calibri" w:hAnsi="Calibri" w:cs="Times New Roman"/>
+                <w:color w:val="auto"/>
+                <w:sz w:val="22"/>
+                <w:szCs w:val="22"/>
+                <w:lang w:eastAsia="en-US"/>
+              </w:rPr>
+            </w:pPr>
+            <w:r>
+              <w:rPr>
+                <w:rFonts w:ascii="Calibri" w:eastAsia="Times New Roman" w:hAnsi="Calibri" w:cs="Times New Roman"/>
+                <w:b/>
+                <w:color w:val="000000"/>
+                <w:sz w:val="22"/>
+                <w:szCs w:val="22"/>
+                <w:lang w:eastAsia="en-US"/>
+              </w:rPr>
+              <w:t>Roles and Responsibilities:</w:t>
+            </w:r>
+          </w:p>
+          <w:p>
+            <w:pPr>
+              <w:pStyle w:val="ListParagraph"/>
+              <w:numPr>
+                <w:ilvl w:val="0"/>
+                <w:numId w:val="20"/>
+              </w:numPr>
+              <w:spacing w:line="276" w:lineRule="auto"/>
+              <w:rPr>
+                <w:sz w:val="22"/>
+                <w:szCs w:val="22"/>
+              </w:rPr>
+            </w:pPr>
+            <w:r>
+              <w:rPr>
+                <w:sz w:val="22"/>
+                <w:szCs w:val="22"/>
+              </w:rPr>
+              <w:t xml:space="preserve">Developing the </w:t>
+            </w:r>
+            <w:r>
+              <w:rPr>
+                <w:sz w:val="22"/>
+                <w:szCs w:val="22"/>
+              </w:rPr>
+              <w:t>web services</w:t>
+            </w:r>
+          </w:p>
+          <w:p>
+            <w:pPr>
+              <w:pStyle w:val="ListParagraph"/>
+              <w:numPr>
+                <w:ilvl w:val="0"/>
+                <w:numId w:val="20"/>
+              </w:numPr>
+              <w:spacing w:line="276" w:lineRule="auto"/>
+              <w:rPr>
+                <w:sz w:val="22"/>
+                <w:szCs w:val="22"/>
+              </w:rPr>
+            </w:pPr>
+            <w:r>
+              <w:rPr>
+                <w:sz w:val="22"/>
+                <w:szCs w:val="22"/>
+              </w:rPr>
+              <w:t>Integrating the web services with the Front end</w:t>
+            </w:r>
+          </w:p>
+          <w:p>
+            <w:pPr>
+              <w:pStyle w:val="ListParagraph"/>
+              <w:numPr>
+                <w:ilvl w:val="0"/>
+                <w:numId w:val="20"/>
+              </w:numPr>
+              <w:spacing w:line="276" w:lineRule="auto"/>
+              <w:rPr>
+                <w:sz w:val="22"/>
+                <w:szCs w:val="22"/>
+              </w:rPr>
+            </w:pPr>
+            <w:r>
+              <w:rPr>
+                <w:sz w:val="22"/>
+                <w:szCs w:val="22"/>
+              </w:rPr>
+              <w:t>Connecting the web services to Postgre SQL</w:t>
+            </w:r>
+          </w:p>
+          <w:p>
+            <w:pPr>
+              <w:pStyle w:val="ListParagraph"/>
+              <w:numPr>
+                <w:ilvl w:val="0"/>
+                <w:numId w:val="20"/>
+              </w:numPr>
+              <w:spacing w:line="276" w:lineRule="auto"/>
+              <w:rPr>
+                <w:sz w:val="22"/>
+                <w:szCs w:val="22"/>
+              </w:rPr>
+            </w:pPr>
+            <w:r>
+              <w:rPr>
+                <w:sz w:val="22"/>
+                <w:szCs w:val="22"/>
+              </w:rPr>
+              <w:t>Unit testing the services</w:t>
+            </w:r>
           </w:p>
           <w:p>
             <w:pPr>
@@ -3757,7 +3763,7 @@
       <w:rPr>
         <w:noProof/>
       </w:rPr>
-      <w:t>5</w:t>
+      <w:t>4</w:t>
     </w:r>
     <w:r>
       <w:rPr>
@@ -6294,7 +6300,7 @@
   <a:extraClrSchemeLst/>
   <a:extLst>
     <a:ext uri="{05A4C25C-085E-4340-85A3-A5531E510DB2}">
-      <thm15:themeFamily xmlns:thm15="http://schemas.microsoft.com/office/thememl/2012/main" xmlns="" name="Office Theme" id="{62F939B6-93AF-4DB8-9C6B-D6C7DFDC589F}" vid="{4A3C46E8-61CC-4603-A589-7422A47A8E4A}"/>
+      <thm15:themeFamily xmlns="" xmlns:thm15="http://schemas.microsoft.com/office/thememl/2012/main" name="Office Theme" id="{62F939B6-93AF-4DB8-9C6B-D6C7DFDC589F}" vid="{4A3C46E8-61CC-4603-A589-7422A47A8E4A}"/>
     </a:ext>
   </a:extLst>
 </a:theme>

</xml_diff>